<commit_message>
Ammended eGFR analysis based on Tony comments, added details on SID with low eGFR; made subject characterization table without missingness
</commit_message>
<xml_diff>
--- a/analysis/eGFR.docx
+++ b/analysis/eGFR.docx
@@ -3622,9 +3622,1211 @@
         <w:pStyle w:val="FirstParagraph"/>
       </w:pPr>
       <w:r>
-        <w:t xml:space="preserve">At the 3 year follow-up visit, there were 8 subjects who had eGFR less than 60 ml/min/1.73m^2. This number increased to 6 at the 6 year follow-up. The lowest eGFR was 35.4193293. There were two subjects with eGFR of &lt;45 ml/min/1.73m^2, which is classified as moderate to severe kidney dysfunction. Unfortunately, no subjects have eGFR values across all time-points, making progression of the disease difficult to analyse. There were two subjects with eGFR measurements at the 3 year and 6 year time points. Their eGFR either did not change much (58.3ml/min at 3 year and58.8ml/min at 6 year) or decreased (59.6ml/min at 3 year and 54.7ml/min at 6 year).</w:t>
+        <w:t xml:space="preserve">At the 3 year follow-up visit, there were 8 subjects who had eGFR less than 60 ml/min/1.73m^2. This number decreased to 6 at the 6 year follow-up. The lowest eGFR was 35.4ml/min. There were two subjects with eGFR of &lt;45 ml/min/1.73m^2, which is classified as moderate to severe kidney dysfunction. Unfortunately, no subjects have eGFR values across all time-points, making progression of the disease difficult to analyse. There were two subjects with eGFR measurements at the 3 year and 6 year time points. Their eGFR either did not change much (58.3ml/min at 3 year and 58.8ml/min at 6 year) or decreased (59.6ml/min at 3 year and 54.7ml/min at 6 year).</w:t>
       </w:r>
     </w:p>
+    <w:p>
+      <w:pPr>
+        <w:pStyle w:val="BodyText"/>
+      </w:pPr>
+      <w:r>
+        <w:t xml:space="preserve">Below is a table of subjects who had eGFR &lt; 60 ml/min across all time points.</w:t>
+      </w:r>
+    </w:p>
+    <w:tbl>
+      <w:tblPr>
+        <w:tblStyle w:val="TableNormal"/>
+        <w:tblW w:type="pct" w:w="0.0"/>
+        <w:tblLook w:firstRow="1"/>
+      </w:tblPr>
+      <w:tblGrid/>
+      <w:tr>
+        <w:trPr>
+          <w:cnfStyle w:firstRow="1"/>
+        </w:trPr>
+        <w:tc>
+          <w:tcPr>
+            <w:tcBorders>
+              <w:bottom w:val="single"/>
+            </w:tcBorders>
+            <w:vAlign w:val="bottom"/>
+          </w:tcPr>
+          <w:p>
+            <w:pPr>
+              <w:pStyle w:val="Compact"/>
+              <w:jc w:val="center"/>
+            </w:pPr>
+            <w:r>
+              <w:t xml:space="preserve">SID</w:t>
+            </w:r>
+          </w:p>
+        </w:tc>
+        <w:tc>
+          <w:tcPr>
+            <w:tcBorders>
+              <w:bottom w:val="single"/>
+            </w:tcBorders>
+            <w:vAlign w:val="bottom"/>
+          </w:tcPr>
+          <w:p>
+            <w:pPr>
+              <w:pStyle w:val="Compact"/>
+              <w:jc w:val="center"/>
+            </w:pPr>
+            <w:r>
+              <w:t xml:space="preserve">VN</w:t>
+            </w:r>
+          </w:p>
+        </w:tc>
+        <w:tc>
+          <w:tcPr>
+            <w:tcBorders>
+              <w:bottom w:val="single"/>
+            </w:tcBorders>
+            <w:vAlign w:val="bottom"/>
+          </w:tcPr>
+          <w:p>
+            <w:pPr>
+              <w:pStyle w:val="Compact"/>
+              <w:jc w:val="center"/>
+            </w:pPr>
+            <w:r>
+              <w:t xml:space="preserve">eGFR</w:t>
+            </w:r>
+          </w:p>
+        </w:tc>
+      </w:tr>
+      <w:tr>
+        <w:tc>
+          <w:p>
+            <w:pPr>
+              <w:pStyle w:val="Compact"/>
+              <w:jc w:val="center"/>
+            </w:pPr>
+            <w:r>
+              <w:t xml:space="preserve">1214</w:t>
+            </w:r>
+          </w:p>
+        </w:tc>
+        <w:tc>
+          <w:p>
+            <w:pPr>
+              <w:pStyle w:val="Compact"/>
+              <w:jc w:val="center"/>
+            </w:pPr>
+            <w:r>
+              <w:t xml:space="preserve">6</w:t>
+            </w:r>
+          </w:p>
+        </w:tc>
+        <w:tc>
+          <w:p>
+            <w:pPr>
+              <w:pStyle w:val="Compact"/>
+              <w:jc w:val="center"/>
+            </w:pPr>
+            <w:r>
+              <w:t xml:space="preserve">58.96812</w:t>
+            </w:r>
+          </w:p>
+        </w:tc>
+      </w:tr>
+      <w:tr>
+        <w:tc>
+          <w:p>
+            <w:pPr>
+              <w:pStyle w:val="Compact"/>
+              <w:jc w:val="center"/>
+            </w:pPr>
+            <w:r>
+              <w:t xml:space="preserve">1240</w:t>
+            </w:r>
+          </w:p>
+        </w:tc>
+        <w:tc>
+          <w:p>
+            <w:pPr>
+              <w:pStyle w:val="Compact"/>
+              <w:jc w:val="center"/>
+            </w:pPr>
+            <w:r>
+              <w:t xml:space="preserve">3</w:t>
+            </w:r>
+          </w:p>
+        </w:tc>
+        <w:tc>
+          <w:p>
+            <w:pPr>
+              <w:pStyle w:val="Compact"/>
+              <w:jc w:val="center"/>
+            </w:pPr>
+            <w:r>
+              <w:t xml:space="preserve">58.25326</w:t>
+            </w:r>
+          </w:p>
+        </w:tc>
+      </w:tr>
+      <w:tr>
+        <w:tc>
+          <w:p>
+            <w:pPr>
+              <w:pStyle w:val="Compact"/>
+              <w:jc w:val="center"/>
+            </w:pPr>
+            <w:r>
+              <w:t xml:space="preserve">1240</w:t>
+            </w:r>
+          </w:p>
+        </w:tc>
+        <w:tc>
+          <w:p>
+            <w:pPr>
+              <w:pStyle w:val="Compact"/>
+              <w:jc w:val="center"/>
+            </w:pPr>
+            <w:r>
+              <w:t xml:space="preserve">6</w:t>
+            </w:r>
+          </w:p>
+        </w:tc>
+        <w:tc>
+          <w:p>
+            <w:pPr>
+              <w:pStyle w:val="Compact"/>
+              <w:jc w:val="center"/>
+            </w:pPr>
+            <w:r>
+              <w:t xml:space="preserve">58.84230</w:t>
+            </w:r>
+          </w:p>
+        </w:tc>
+      </w:tr>
+      <w:tr>
+        <w:tc>
+          <w:p>
+            <w:pPr>
+              <w:pStyle w:val="Compact"/>
+              <w:jc w:val="center"/>
+            </w:pPr>
+            <w:r>
+              <w:t xml:space="preserve">1271</w:t>
+            </w:r>
+          </w:p>
+        </w:tc>
+        <w:tc>
+          <w:p>
+            <w:pPr>
+              <w:pStyle w:val="Compact"/>
+              <w:jc w:val="center"/>
+            </w:pPr>
+            <w:r>
+              <w:t xml:space="preserve">3</w:t>
+            </w:r>
+          </w:p>
+        </w:tc>
+        <w:tc>
+          <w:p>
+            <w:pPr>
+              <w:pStyle w:val="Compact"/>
+              <w:jc w:val="center"/>
+            </w:pPr>
+            <w:r>
+              <w:t xml:space="preserve">59.84679</w:t>
+            </w:r>
+          </w:p>
+        </w:tc>
+      </w:tr>
+      <w:tr>
+        <w:tc>
+          <w:p>
+            <w:pPr>
+              <w:pStyle w:val="Compact"/>
+              <w:jc w:val="center"/>
+            </w:pPr>
+            <w:r>
+              <w:t xml:space="preserve">1294</w:t>
+            </w:r>
+          </w:p>
+        </w:tc>
+        <w:tc>
+          <w:p>
+            <w:pPr>
+              <w:pStyle w:val="Compact"/>
+              <w:jc w:val="center"/>
+            </w:pPr>
+            <w:r>
+              <w:t xml:space="preserve">3</w:t>
+            </w:r>
+          </w:p>
+        </w:tc>
+        <w:tc>
+          <w:p>
+            <w:pPr>
+              <w:pStyle w:val="Compact"/>
+              <w:jc w:val="center"/>
+            </w:pPr>
+            <w:r>
+              <w:t xml:space="preserve">59.95090</w:t>
+            </w:r>
+          </w:p>
+        </w:tc>
+      </w:tr>
+      <w:tr>
+        <w:tc>
+          <w:p>
+            <w:pPr>
+              <w:pStyle w:val="Compact"/>
+              <w:jc w:val="center"/>
+            </w:pPr>
+            <w:r>
+              <w:t xml:space="preserve">1295</w:t>
+            </w:r>
+          </w:p>
+        </w:tc>
+        <w:tc>
+          <w:p>
+            <w:pPr>
+              <w:pStyle w:val="Compact"/>
+              <w:jc w:val="center"/>
+            </w:pPr>
+            <w:r>
+              <w:t xml:space="preserve">3</w:t>
+            </w:r>
+          </w:p>
+        </w:tc>
+        <w:tc>
+          <w:p>
+            <w:pPr>
+              <w:pStyle w:val="Compact"/>
+              <w:jc w:val="center"/>
+            </w:pPr>
+            <w:r>
+              <w:t xml:space="preserve">59.59465</w:t>
+            </w:r>
+          </w:p>
+        </w:tc>
+      </w:tr>
+      <w:tr>
+        <w:tc>
+          <w:p>
+            <w:pPr>
+              <w:pStyle w:val="Compact"/>
+              <w:jc w:val="center"/>
+            </w:pPr>
+            <w:r>
+              <w:t xml:space="preserve">1295</w:t>
+            </w:r>
+          </w:p>
+        </w:tc>
+        <w:tc>
+          <w:p>
+            <w:pPr>
+              <w:pStyle w:val="Compact"/>
+              <w:jc w:val="center"/>
+            </w:pPr>
+            <w:r>
+              <w:t xml:space="preserve">6</w:t>
+            </w:r>
+          </w:p>
+        </w:tc>
+        <w:tc>
+          <w:p>
+            <w:pPr>
+              <w:pStyle w:val="Compact"/>
+              <w:jc w:val="center"/>
+            </w:pPr>
+            <w:r>
+              <w:t xml:space="preserve">54.65959</w:t>
+            </w:r>
+          </w:p>
+        </w:tc>
+      </w:tr>
+      <w:tr>
+        <w:tc>
+          <w:p>
+            <w:pPr>
+              <w:pStyle w:val="Compact"/>
+              <w:jc w:val="center"/>
+            </w:pPr>
+            <w:r>
+              <w:t xml:space="preserve">1319</w:t>
+            </w:r>
+          </w:p>
+        </w:tc>
+        <w:tc>
+          <w:p>
+            <w:pPr>
+              <w:pStyle w:val="Compact"/>
+              <w:jc w:val="center"/>
+            </w:pPr>
+            <w:r>
+              <w:t xml:space="preserve">6</w:t>
+            </w:r>
+          </w:p>
+        </w:tc>
+        <w:tc>
+          <w:p>
+            <w:pPr>
+              <w:pStyle w:val="Compact"/>
+              <w:jc w:val="center"/>
+            </w:pPr>
+            <w:r>
+              <w:t xml:space="preserve">55.10143</w:t>
+            </w:r>
+          </w:p>
+        </w:tc>
+      </w:tr>
+      <w:tr>
+        <w:tc>
+          <w:p>
+            <w:pPr>
+              <w:pStyle w:val="Compact"/>
+              <w:jc w:val="center"/>
+            </w:pPr>
+            <w:r>
+              <w:t xml:space="preserve">1359</w:t>
+            </w:r>
+          </w:p>
+        </w:tc>
+        <w:tc>
+          <w:p>
+            <w:pPr>
+              <w:pStyle w:val="Compact"/>
+              <w:jc w:val="center"/>
+            </w:pPr>
+            <w:r>
+              <w:t xml:space="preserve">6</w:t>
+            </w:r>
+          </w:p>
+        </w:tc>
+        <w:tc>
+          <w:p>
+            <w:pPr>
+              <w:pStyle w:val="Compact"/>
+              <w:jc w:val="center"/>
+            </w:pPr>
+            <w:r>
+              <w:t xml:space="preserve">54.68440</w:t>
+            </w:r>
+          </w:p>
+        </w:tc>
+      </w:tr>
+      <w:tr>
+        <w:tc>
+          <w:p>
+            <w:pPr>
+              <w:pStyle w:val="Compact"/>
+              <w:jc w:val="center"/>
+            </w:pPr>
+            <w:r>
+              <w:t xml:space="preserve">1508</w:t>
+            </w:r>
+          </w:p>
+        </w:tc>
+        <w:tc>
+          <w:p>
+            <w:pPr>
+              <w:pStyle w:val="Compact"/>
+              <w:jc w:val="center"/>
+            </w:pPr>
+            <w:r>
+              <w:t xml:space="preserve">6</w:t>
+            </w:r>
+          </w:p>
+        </w:tc>
+        <w:tc>
+          <w:p>
+            <w:pPr>
+              <w:pStyle w:val="Compact"/>
+              <w:jc w:val="center"/>
+            </w:pPr>
+            <w:r>
+              <w:t xml:space="preserve">40.54094</w:t>
+            </w:r>
+          </w:p>
+        </w:tc>
+      </w:tr>
+      <w:tr>
+        <w:tc>
+          <w:p>
+            <w:pPr>
+              <w:pStyle w:val="Compact"/>
+              <w:jc w:val="center"/>
+            </w:pPr>
+            <w:r>
+              <w:t xml:space="preserve">1559</w:t>
+            </w:r>
+          </w:p>
+        </w:tc>
+        <w:tc>
+          <w:p>
+            <w:pPr>
+              <w:pStyle w:val="Compact"/>
+              <w:jc w:val="center"/>
+            </w:pPr>
+            <w:r>
+              <w:t xml:space="preserve">3</w:t>
+            </w:r>
+          </w:p>
+        </w:tc>
+        <w:tc>
+          <w:p>
+            <w:pPr>
+              <w:pStyle w:val="Compact"/>
+              <w:jc w:val="center"/>
+            </w:pPr>
+            <w:r>
+              <w:t xml:space="preserve">53.26737</w:t>
+            </w:r>
+          </w:p>
+        </w:tc>
+      </w:tr>
+      <w:tr>
+        <w:tc>
+          <w:p>
+            <w:pPr>
+              <w:pStyle w:val="Compact"/>
+              <w:jc w:val="center"/>
+            </w:pPr>
+            <w:r>
+              <w:t xml:space="preserve">2075</w:t>
+            </w:r>
+          </w:p>
+        </w:tc>
+        <w:tc>
+          <w:p>
+            <w:pPr>
+              <w:pStyle w:val="Compact"/>
+              <w:jc w:val="center"/>
+            </w:pPr>
+            <w:r>
+              <w:t xml:space="preserve">1</w:t>
+            </w:r>
+          </w:p>
+        </w:tc>
+        <w:tc>
+          <w:p>
+            <w:pPr>
+              <w:pStyle w:val="Compact"/>
+              <w:jc w:val="center"/>
+            </w:pPr>
+            <w:r>
+              <w:t xml:space="preserve">57.08151</w:t>
+            </w:r>
+          </w:p>
+        </w:tc>
+      </w:tr>
+      <w:tr>
+        <w:tc>
+          <w:p>
+            <w:pPr>
+              <w:pStyle w:val="Compact"/>
+              <w:jc w:val="center"/>
+            </w:pPr>
+            <w:r>
+              <w:t xml:space="preserve">2080</w:t>
+            </w:r>
+          </w:p>
+        </w:tc>
+        <w:tc>
+          <w:p>
+            <w:pPr>
+              <w:pStyle w:val="Compact"/>
+              <w:jc w:val="center"/>
+            </w:pPr>
+            <w:r>
+              <w:t xml:space="preserve">3</w:t>
+            </w:r>
+          </w:p>
+        </w:tc>
+        <w:tc>
+          <w:p>
+            <w:pPr>
+              <w:pStyle w:val="Compact"/>
+              <w:jc w:val="center"/>
+            </w:pPr>
+            <w:r>
+              <w:t xml:space="preserve">59.59465</w:t>
+            </w:r>
+          </w:p>
+        </w:tc>
+      </w:tr>
+      <w:tr>
+        <w:tc>
+          <w:p>
+            <w:pPr>
+              <w:pStyle w:val="Compact"/>
+              <w:jc w:val="center"/>
+            </w:pPr>
+            <w:r>
+              <w:t xml:space="preserve">2088</w:t>
+            </w:r>
+          </w:p>
+        </w:tc>
+        <w:tc>
+          <w:p>
+            <w:pPr>
+              <w:pStyle w:val="Compact"/>
+              <w:jc w:val="center"/>
+            </w:pPr>
+            <w:r>
+              <w:t xml:space="preserve">3</w:t>
+            </w:r>
+          </w:p>
+        </w:tc>
+        <w:tc>
+          <w:p>
+            <w:pPr>
+              <w:pStyle w:val="Compact"/>
+              <w:jc w:val="center"/>
+            </w:pPr>
+            <w:r>
+              <w:t xml:space="preserve">56.05548</w:t>
+            </w:r>
+          </w:p>
+        </w:tc>
+      </w:tr>
+      <w:tr>
+        <w:tc>
+          <w:p>
+            <w:pPr>
+              <w:pStyle w:val="Compact"/>
+              <w:jc w:val="center"/>
+            </w:pPr>
+            <w:r>
+              <w:t xml:space="preserve">2266</w:t>
+            </w:r>
+          </w:p>
+        </w:tc>
+        <w:tc>
+          <w:p>
+            <w:pPr>
+              <w:pStyle w:val="Compact"/>
+              <w:jc w:val="center"/>
+            </w:pPr>
+            <w:r>
+              <w:t xml:space="preserve">1</w:t>
+            </w:r>
+          </w:p>
+        </w:tc>
+        <w:tc>
+          <w:p>
+            <w:pPr>
+              <w:pStyle w:val="Compact"/>
+              <w:jc w:val="center"/>
+            </w:pPr>
+            <w:r>
+              <w:t xml:space="preserve">59.53124</w:t>
+            </w:r>
+          </w:p>
+        </w:tc>
+      </w:tr>
+      <w:tr>
+        <w:tc>
+          <w:p>
+            <w:pPr>
+              <w:pStyle w:val="Compact"/>
+              <w:jc w:val="center"/>
+            </w:pPr>
+            <w:r>
+              <w:t xml:space="preserve">3115</w:t>
+            </w:r>
+          </w:p>
+        </w:tc>
+        <w:tc>
+          <w:p>
+            <w:pPr>
+              <w:pStyle w:val="Compact"/>
+              <w:jc w:val="center"/>
+            </w:pPr>
+            <w:r>
+              <w:t xml:space="preserve">3</w:t>
+            </w:r>
+          </w:p>
+        </w:tc>
+        <w:tc>
+          <w:p>
+            <w:pPr>
+              <w:pStyle w:val="Compact"/>
+              <w:jc w:val="center"/>
+            </w:pPr>
+            <w:r>
+              <w:t xml:space="preserve">35.41933</w:t>
+            </w:r>
+          </w:p>
+        </w:tc>
+      </w:tr>
+    </w:tbl>
+    <w:p>
+      <w:pPr>
+        <w:pStyle w:val="BodyText"/>
+      </w:pPr>
+      <w:r>
+        <w:t xml:space="preserve">The two subjects with eGFR across multiple time points are emphasized in bold.</w:t>
+      </w:r>
+    </w:p>
+    <w:p>
+      <w:pPr>
+        <w:pStyle w:val="BodyText"/>
+      </w:pPr>
+      <w:r>
+        <w:t xml:space="preserve">Only two subjects had eGFR &lt; 50, so a more detailed analysis was conducted.</w:t>
+      </w:r>
+    </w:p>
+    <w:p>
+      <w:pPr>
+        <w:pStyle w:val="BodyText"/>
+      </w:pPr>
+      <w:r>
+        <w:t xml:space="preserve">SID 3115 had a much lower eGFR compared to others, so I took a more detailed look at his/her eGFR across different time points. It may be that there was a problem with serum creatinine, as the eGFR is in the healthy range at baseline and 6-year.</w:t>
+      </w:r>
+    </w:p>
+    <w:tbl>
+      <w:tblPr>
+        <w:tblStyle w:val="TableNormal"/>
+        <w:tblW w:type="pct" w:w="0.0"/>
+        <w:tblLook w:firstRow="1"/>
+      </w:tblPr>
+      <w:tblGrid/>
+      <w:tr>
+        <w:trPr>
+          <w:cnfStyle w:firstRow="1"/>
+        </w:trPr>
+        <w:tc>
+          <w:tcPr>
+            <w:tcBorders>
+              <w:bottom w:val="single"/>
+            </w:tcBorders>
+            <w:vAlign w:val="bottom"/>
+          </w:tcPr>
+          <w:p>
+            <w:pPr>
+              <w:pStyle w:val="Compact"/>
+              <w:jc w:val="center"/>
+            </w:pPr>
+            <w:r>
+              <w:t xml:space="preserve">SID</w:t>
+            </w:r>
+          </w:p>
+        </w:tc>
+        <w:tc>
+          <w:tcPr>
+            <w:tcBorders>
+              <w:bottom w:val="single"/>
+            </w:tcBorders>
+            <w:vAlign w:val="bottom"/>
+          </w:tcPr>
+          <w:p>
+            <w:pPr>
+              <w:pStyle w:val="Compact"/>
+              <w:jc w:val="center"/>
+            </w:pPr>
+            <w:r>
+              <w:t xml:space="preserve">VN</w:t>
+            </w:r>
+          </w:p>
+        </w:tc>
+        <w:tc>
+          <w:tcPr>
+            <w:tcBorders>
+              <w:bottom w:val="single"/>
+            </w:tcBorders>
+            <w:vAlign w:val="bottom"/>
+          </w:tcPr>
+          <w:p>
+            <w:pPr>
+              <w:pStyle w:val="Compact"/>
+              <w:jc w:val="center"/>
+            </w:pPr>
+            <w:r>
+              <w:t xml:space="preserve">eGFR</w:t>
+            </w:r>
+          </w:p>
+        </w:tc>
+        <w:tc>
+          <w:tcPr>
+            <w:tcBorders>
+              <w:bottom w:val="single"/>
+            </w:tcBorders>
+            <w:vAlign w:val="bottom"/>
+          </w:tcPr>
+          <w:p>
+            <w:pPr>
+              <w:pStyle w:val="Compact"/>
+              <w:jc w:val="center"/>
+            </w:pPr>
+            <w:r>
+              <w:t xml:space="preserve">Creatinine</w:t>
+            </w:r>
+          </w:p>
+        </w:tc>
+      </w:tr>
+      <w:tr>
+        <w:tc>
+          <w:p>
+            <w:pPr>
+              <w:pStyle w:val="Compact"/>
+              <w:jc w:val="center"/>
+            </w:pPr>
+            <w:r>
+              <w:t xml:space="preserve">3115</w:t>
+            </w:r>
+          </w:p>
+        </w:tc>
+        <w:tc>
+          <w:p>
+            <w:pPr>
+              <w:pStyle w:val="Compact"/>
+              <w:jc w:val="center"/>
+            </w:pPr>
+            <w:r>
+              <w:t xml:space="preserve">1</w:t>
+            </w:r>
+          </w:p>
+        </w:tc>
+        <w:tc>
+          <w:p>
+            <w:pPr>
+              <w:pStyle w:val="Compact"/>
+              <w:jc w:val="center"/>
+            </w:pPr>
+            <w:r>
+              <w:t xml:space="preserve">102.66156</w:t>
+            </w:r>
+          </w:p>
+        </w:tc>
+        <w:tc>
+          <w:p>
+            <w:pPr>
+              <w:pStyle w:val="Compact"/>
+              <w:jc w:val="center"/>
+            </w:pPr>
+            <w:r>
+              <w:t xml:space="preserve">65</w:t>
+            </w:r>
+          </w:p>
+        </w:tc>
+      </w:tr>
+      <w:tr>
+        <w:tc>
+          <w:p>
+            <w:pPr>
+              <w:pStyle w:val="Compact"/>
+              <w:jc w:val="center"/>
+            </w:pPr>
+            <w:r>
+              <w:t xml:space="preserve">3115</w:t>
+            </w:r>
+          </w:p>
+        </w:tc>
+        <w:tc>
+          <w:p>
+            <w:pPr>
+              <w:pStyle w:val="Compact"/>
+              <w:jc w:val="center"/>
+            </w:pPr>
+            <w:r>
+              <w:t xml:space="preserve">3</w:t>
+            </w:r>
+          </w:p>
+        </w:tc>
+        <w:tc>
+          <w:p>
+            <w:pPr>
+              <w:pStyle w:val="Compact"/>
+              <w:jc w:val="center"/>
+            </w:pPr>
+            <w:r>
+              <w:t xml:space="preserve">35.41933</w:t>
+            </w:r>
+          </w:p>
+        </w:tc>
+        <w:tc>
+          <w:p>
+            <w:pPr>
+              <w:pStyle w:val="Compact"/>
+              <w:jc w:val="center"/>
+            </w:pPr>
+            <w:r>
+              <w:t xml:space="preserve">175</w:t>
+            </w:r>
+          </w:p>
+        </w:tc>
+      </w:tr>
+      <w:tr>
+        <w:tc>
+          <w:p>
+            <w:pPr>
+              <w:pStyle w:val="Compact"/>
+              <w:jc w:val="center"/>
+            </w:pPr>
+            <w:r>
+              <w:t xml:space="preserve">3115</w:t>
+            </w:r>
+          </w:p>
+        </w:tc>
+        <w:tc>
+          <w:p>
+            <w:pPr>
+              <w:pStyle w:val="Compact"/>
+              <w:jc w:val="center"/>
+            </w:pPr>
+            <w:r>
+              <w:t xml:space="preserve">6</w:t>
+            </w:r>
+          </w:p>
+        </w:tc>
+        <w:tc>
+          <w:p>
+            <w:pPr>
+              <w:pStyle w:val="Compact"/>
+              <w:jc w:val="center"/>
+            </w:pPr>
+            <w:r>
+              <w:t xml:space="preserve">99.69693</w:t>
+            </w:r>
+          </w:p>
+        </w:tc>
+        <w:tc>
+          <w:p>
+            <w:pPr>
+              <w:pStyle w:val="Compact"/>
+              <w:jc w:val="center"/>
+            </w:pPr>
+            <w:r>
+              <w:t xml:space="preserve">63</w:t>
+            </w:r>
+          </w:p>
+        </w:tc>
+      </w:tr>
+    </w:tbl>
+    <w:p>
+      <w:pPr>
+        <w:pStyle w:val="BodyText"/>
+      </w:pPr>
+      <w:r>
+        <w:t xml:space="preserve">Another subject (SID 1508) also had relatively low eGFR. Based on their trend, it appears that their kidney filtration deterioated as time passed. However, they had normal MCR and were not diabetic. His/Her urinary VDBP dropped drastically at visit 3, even though other parameters (e.g. eGFR, diabetic status, MCR) that we thought were associated with UDBP did not change much. At visit 6, UDBP increased to around 90 ng/mL again.</w:t>
+      </w:r>
+    </w:p>
+    <w:tbl>
+      <w:tblPr>
+        <w:tblStyle w:val="TableNormal"/>
+        <w:tblW w:type="pct" w:w="0.0"/>
+        <w:tblLook w:firstRow="1"/>
+      </w:tblPr>
+      <w:tblGrid/>
+      <w:tr>
+        <w:trPr>
+          <w:cnfStyle w:firstRow="1"/>
+        </w:trPr>
+        <w:tc>
+          <w:tcPr>
+            <w:tcBorders>
+              <w:bottom w:val="single"/>
+            </w:tcBorders>
+            <w:vAlign w:val="bottom"/>
+          </w:tcPr>
+          <w:p>
+            <w:pPr>
+              <w:pStyle w:val="Compact"/>
+              <w:jc w:val="center"/>
+            </w:pPr>
+            <w:r>
+              <w:t xml:space="preserve">SID</w:t>
+            </w:r>
+          </w:p>
+        </w:tc>
+        <w:tc>
+          <w:tcPr>
+            <w:tcBorders>
+              <w:bottom w:val="single"/>
+            </w:tcBorders>
+            <w:vAlign w:val="bottom"/>
+          </w:tcPr>
+          <w:p>
+            <w:pPr>
+              <w:pStyle w:val="Compact"/>
+              <w:jc w:val="center"/>
+            </w:pPr>
+            <w:r>
+              <w:t xml:space="preserve">VN</w:t>
+            </w:r>
+          </w:p>
+        </w:tc>
+        <w:tc>
+          <w:tcPr>
+            <w:tcBorders>
+              <w:bottom w:val="single"/>
+            </w:tcBorders>
+            <w:vAlign w:val="bottom"/>
+          </w:tcPr>
+          <w:p>
+            <w:pPr>
+              <w:pStyle w:val="Compact"/>
+              <w:jc w:val="center"/>
+            </w:pPr>
+            <w:r>
+              <w:t xml:space="preserve">eGFR</w:t>
+            </w:r>
+          </w:p>
+        </w:tc>
+        <w:tc>
+          <w:tcPr>
+            <w:tcBorders>
+              <w:bottom w:val="single"/>
+            </w:tcBorders>
+            <w:vAlign w:val="bottom"/>
+          </w:tcPr>
+          <w:p>
+            <w:pPr>
+              <w:pStyle w:val="Compact"/>
+              <w:jc w:val="center"/>
+            </w:pPr>
+            <w:r>
+              <w:t xml:space="preserve">UDBP</w:t>
+            </w:r>
+          </w:p>
+        </w:tc>
+        <w:tc>
+          <w:tcPr>
+            <w:tcBorders>
+              <w:bottom w:val="single"/>
+            </w:tcBorders>
+            <w:vAlign w:val="bottom"/>
+          </w:tcPr>
+          <w:p>
+            <w:pPr>
+              <w:pStyle w:val="Compact"/>
+              <w:jc w:val="center"/>
+            </w:pPr>
+            <w:r>
+              <w:t xml:space="preserve">DM status</w:t>
+            </w:r>
+          </w:p>
+        </w:tc>
+        <w:tc>
+          <w:tcPr>
+            <w:tcBorders>
+              <w:bottom w:val="single"/>
+            </w:tcBorders>
+            <w:vAlign w:val="bottom"/>
+          </w:tcPr>
+          <w:p>
+            <w:pPr>
+              <w:pStyle w:val="Compact"/>
+              <w:jc w:val="center"/>
+            </w:pPr>
+            <w:r>
+              <w:t xml:space="preserve">MCR status</w:t>
+            </w:r>
+          </w:p>
+        </w:tc>
+      </w:tr>
+      <w:tr>
+        <w:tc>
+          <w:p>
+            <w:pPr>
+              <w:pStyle w:val="Compact"/>
+              <w:jc w:val="center"/>
+            </w:pPr>
+            <w:r>
+              <w:t xml:space="preserve">1508</w:t>
+            </w:r>
+          </w:p>
+        </w:tc>
+        <w:tc>
+          <w:p>
+            <w:pPr>
+              <w:pStyle w:val="Compact"/>
+              <w:jc w:val="center"/>
+            </w:pPr>
+            <w:r>
+              <w:t xml:space="preserve">1</w:t>
+            </w:r>
+          </w:p>
+        </w:tc>
+        <w:tc>
+          <w:p>
+            <w:pPr>
+              <w:pStyle w:val="Compact"/>
+              <w:jc w:val="center"/>
+            </w:pPr>
+            <w:r>
+              <w:t xml:space="preserve">73.65681</w:t>
+            </w:r>
+          </w:p>
+        </w:tc>
+        <w:tc>
+          <w:p>
+            <w:pPr>
+              <w:pStyle w:val="Compact"/>
+              <w:jc w:val="center"/>
+            </w:pPr>
+            <w:r>
+              <w:t xml:space="preserve">90.20</w:t>
+            </w:r>
+          </w:p>
+        </w:tc>
+        <w:tc>
+          <w:p>
+            <w:pPr>
+              <w:pStyle w:val="Compact"/>
+              <w:jc w:val="center"/>
+            </w:pPr>
+            <w:r>
+              <w:t xml:space="preserve">NGT</w:t>
+            </w:r>
+          </w:p>
+        </w:tc>
+        <w:tc>
+          <w:p>
+            <w:pPr>
+              <w:pStyle w:val="Compact"/>
+              <w:jc w:val="center"/>
+            </w:pPr>
+            <w:r>
+              <w:t xml:space="preserve">Normal</w:t>
+            </w:r>
+          </w:p>
+        </w:tc>
+      </w:tr>
+      <w:tr>
+        <w:tc>
+          <w:p>
+            <w:pPr>
+              <w:pStyle w:val="Compact"/>
+              <w:jc w:val="center"/>
+            </w:pPr>
+            <w:r>
+              <w:t xml:space="preserve">1508</w:t>
+            </w:r>
+          </w:p>
+        </w:tc>
+        <w:tc>
+          <w:p>
+            <w:pPr>
+              <w:pStyle w:val="Compact"/>
+              <w:jc w:val="center"/>
+            </w:pPr>
+            <w:r>
+              <w:t xml:space="preserve">3</w:t>
+            </w:r>
+          </w:p>
+        </w:tc>
+        <w:tc>
+          <w:p>
+            <w:pPr>
+              <w:pStyle w:val="Compact"/>
+              <w:jc w:val="center"/>
+            </w:pPr>
+            <w:r>
+              <w:t xml:space="preserve">73.85099</w:t>
+            </w:r>
+          </w:p>
+        </w:tc>
+        <w:tc>
+          <w:p>
+            <w:pPr>
+              <w:pStyle w:val="Compact"/>
+              <w:jc w:val="center"/>
+            </w:pPr>
+            <w:r>
+              <w:t xml:space="preserve">2.62</w:t>
+            </w:r>
+          </w:p>
+        </w:tc>
+        <w:tc>
+          <w:p>
+            <w:pPr>
+              <w:pStyle w:val="Compact"/>
+              <w:jc w:val="center"/>
+            </w:pPr>
+            <w:r>
+              <w:t xml:space="preserve">NGT</w:t>
+            </w:r>
+          </w:p>
+        </w:tc>
+        <w:tc>
+          <w:p>
+            <w:pPr>
+              <w:pStyle w:val="Compact"/>
+              <w:jc w:val="center"/>
+            </w:pPr>
+            <w:r>
+              <w:t xml:space="preserve">NA</w:t>
+            </w:r>
+          </w:p>
+        </w:tc>
+      </w:tr>
+      <w:tr>
+        <w:tc>
+          <w:p>
+            <w:pPr>
+              <w:pStyle w:val="Compact"/>
+              <w:jc w:val="center"/>
+            </w:pPr>
+            <w:r>
+              <w:t xml:space="preserve">1508</w:t>
+            </w:r>
+          </w:p>
+        </w:tc>
+        <w:tc>
+          <w:p>
+            <w:pPr>
+              <w:pStyle w:val="Compact"/>
+              <w:jc w:val="center"/>
+            </w:pPr>
+            <w:r>
+              <w:t xml:space="preserve">6</w:t>
+            </w:r>
+          </w:p>
+        </w:tc>
+        <w:tc>
+          <w:p>
+            <w:pPr>
+              <w:pStyle w:val="Compact"/>
+              <w:jc w:val="center"/>
+            </w:pPr>
+            <w:r>
+              <w:t xml:space="preserve">40.54094</w:t>
+            </w:r>
+          </w:p>
+        </w:tc>
+        <w:tc>
+          <w:p>
+            <w:pPr>
+              <w:pStyle w:val="Compact"/>
+              <w:jc w:val="center"/>
+            </w:pPr>
+            <w:r>
+              <w:t xml:space="preserve">89.40</w:t>
+            </w:r>
+          </w:p>
+        </w:tc>
+        <w:tc>
+          <w:p>
+            <w:pPr>
+              <w:pStyle w:val="Compact"/>
+              <w:jc w:val="center"/>
+            </w:pPr>
+            <w:r>
+              <w:t xml:space="preserve">NGT</w:t>
+            </w:r>
+          </w:p>
+        </w:tc>
+        <w:tc>
+          <w:p>
+            <w:pPr>
+              <w:pStyle w:val="Compact"/>
+              <w:jc w:val="center"/>
+            </w:pPr>
+            <w:r>
+              <w:t xml:space="preserve">Normal</w:t>
+            </w:r>
+          </w:p>
+        </w:tc>
+      </w:tr>
+    </w:tbl>
     <w:sectPr>
       <w:pgSz w:w="12240" w:h="15840"/>
       <w:pgMar w:top="1440" w:right="1440" w:bottom="1440" w:left="1440" w:header="720" w:footer="720" w:gutter="0"/>
@@ -3840,7 +5042,7 @@
     </w:lvl>
   </w:abstractNum>
   <w:abstractNum w:abstractNumId="990">
-    <w:nsid w:val="298d1882"/>
+    <w:nsid w:val="15ddb0ae"/>
     <w:multiLevelType w:val="multilevel"/>
     <w:lvl w:ilvl="0">
       <w:numFmt w:val="bullet"/>

</xml_diff>

<commit_message>
Fixed code and tables during code review
</commit_message>
<xml_diff>
--- a/analysis/eGFR.docx
+++ b/analysis/eGFR.docx
@@ -137,16 +137,16 @@
     <w:tbl>
       <w:tblPr>
         <w:tblStyle w:val="TableNormal"/>
-        <w:tblW w:type="pct" w:w="7083.333333333333"/>
+        <w:tblW w:type="pct" w:w="5000.000000000001"/>
         <w:tblLook w:firstRow="1"/>
         <w:tblCaption w:val="TABLE 1: Subject characteristic according to estimated GFR categories at baseline."/>
       </w:tblPr>
       <w:tblGrid>
-        <w:gridCol w:w="3740"/>
-        <w:gridCol w:w="1650"/>
-        <w:gridCol w:w="1650"/>
-        <w:gridCol w:w="1980"/>
-        <w:gridCol w:w="2200"/>
+        <w:gridCol w:w="2640"/>
+        <w:gridCol w:w="1164"/>
+        <w:gridCol w:w="1164"/>
+        <w:gridCol w:w="1397"/>
+        <w:gridCol w:w="1552"/>
       </w:tblGrid>
       <w:tr>
         <w:trPr>
@@ -1801,16 +1801,16 @@
     <w:tbl>
       <w:tblPr>
         <w:tblStyle w:val="TableNormal"/>
-        <w:tblW w:type="pct" w:w="6944.444444444444"/>
+        <w:tblW w:type="pct" w:w="5000.000000000001"/>
         <w:tblLook w:firstRow="1"/>
         <w:tblCaption w:val="TABLE 2: Subject characteristic according to estimated GFR categories across visits."/>
       </w:tblPr>
       <w:tblGrid>
-        <w:gridCol w:w="3740"/>
-        <w:gridCol w:w="1650"/>
-        <w:gridCol w:w="1650"/>
-        <w:gridCol w:w="1760"/>
-        <w:gridCol w:w="2200"/>
+        <w:gridCol w:w="2692"/>
+        <w:gridCol w:w="1188"/>
+        <w:gridCol w:w="1188"/>
+        <w:gridCol w:w="1267"/>
+        <w:gridCol w:w="1584"/>
       </w:tblGrid>
       <w:tr>
         <w:trPr>
@@ -3509,7 +3509,19 @@
         <w:pStyle w:val="FirstParagraph"/>
       </w:pPr>
       <w:r>
-        <w:t xml:space="preserve">At baseline, there were 2 people who had estimated glomerular filtration rate (eGFR) of less than 60 ml/min/1.73m^2. These individuals are classified as having moderate kidney dysfunction according to the National Kidney Foundation. Upon taking a closer look at these individuals, their eGFR values are only slightly below the 60 ml/min/1.73m^2 cut-off. These two subjects had missing values for both 3 year and 6 year visits.</w:t>
+        <w:t xml:space="preserve">At baseline, there were 2 people who had estimated glomerular filtration rate (eGFR) of less than 60 ml/min/1.73m^2. These individuals are classified as having moderate kidney dysfunction according to the National Kidney Foundation. Upon taking a closer look at these individuals, their eGFR values are only slightly below the 60 ml/min/1.73m</w:t>
+      </w:r>
+      <w:r>
+        <w:rPr>
+          <w:vertAlign w:val="superscript"/>
+        </w:rPr>
+        <w:t xml:space="preserve">2</w:t>
+      </w:r>
+      <w:r>
+        <w:t xml:space="preserve"> </w:t>
+      </w:r>
+      <w:r>
+        <w:t xml:space="preserve">cut-off. These two subjects had missing values for both 3 year and 6 year visits.</w:t>
       </w:r>
     </w:p>
     <w:tbl>
@@ -3533,7 +3545,7 @@
           <w:p>
             <w:pPr>
               <w:pStyle w:val="Compact"/>
-              <w:jc w:val="left"/>
+              <w:jc w:val="right"/>
             </w:pPr>
             <w:r>
               <w:t xml:space="preserve">SID</w:t>
@@ -3550,7 +3562,7 @@
           <w:p>
             <w:pPr>
               <w:pStyle w:val="Compact"/>
-              <w:jc w:val="left"/>
+              <w:jc w:val="right"/>
             </w:pPr>
             <w:r>
               <w:t xml:space="preserve">Baseline</w:t>
@@ -3563,7 +3575,7 @@
           <w:p>
             <w:pPr>
               <w:pStyle w:val="Compact"/>
-              <w:jc w:val="left"/>
+              <w:jc w:val="right"/>
             </w:pPr>
             <w:r>
               <w:t xml:space="preserve">2075</w:t>
@@ -3574,7 +3586,7 @@
           <w:p>
             <w:pPr>
               <w:pStyle w:val="Compact"/>
-              <w:jc w:val="left"/>
+              <w:jc w:val="right"/>
             </w:pPr>
             <w:r>
               <w:t xml:space="preserve">57.1</w:t>
@@ -3587,7 +3599,7 @@
           <w:p>
             <w:pPr>
               <w:pStyle w:val="Compact"/>
-              <w:jc w:val="left"/>
+              <w:jc w:val="right"/>
             </w:pPr>
             <w:r>
               <w:t xml:space="preserve">2266</w:t>
@@ -3598,7 +3610,7 @@
           <w:p>
             <w:pPr>
               <w:pStyle w:val="Compact"/>
-              <w:jc w:val="left"/>
+              <w:jc w:val="right"/>
             </w:pPr>
             <w:r>
               <w:t xml:space="preserve">59.5</w:t>
@@ -3654,7 +3666,7 @@
           <w:p>
             <w:pPr>
               <w:pStyle w:val="Compact"/>
-              <w:jc w:val="center"/>
+              <w:jc w:val="right"/>
             </w:pPr>
             <w:r>
               <w:t xml:space="preserve">SID</w:t>
@@ -3671,7 +3683,7 @@
           <w:p>
             <w:pPr>
               <w:pStyle w:val="Compact"/>
-              <w:jc w:val="center"/>
+              <w:jc w:val="right"/>
             </w:pPr>
             <w:r>
               <w:t xml:space="preserve">VN</w:t>
@@ -3688,7 +3700,7 @@
           <w:p>
             <w:pPr>
               <w:pStyle w:val="Compact"/>
-              <w:jc w:val="center"/>
+              <w:jc w:val="right"/>
             </w:pPr>
             <w:r>
               <w:t xml:space="preserve">eGFR</w:t>
@@ -3701,7 +3713,7 @@
           <w:p>
             <w:pPr>
               <w:pStyle w:val="Compact"/>
-              <w:jc w:val="center"/>
+              <w:jc w:val="right"/>
             </w:pPr>
             <w:r>
               <w:t xml:space="preserve">1214</w:t>
@@ -3712,7 +3724,77 @@
           <w:p>
             <w:pPr>
               <w:pStyle w:val="Compact"/>
-              <w:jc w:val="center"/>
+              <w:jc w:val="right"/>
+            </w:pPr>
+            <w:r>
+              <w:t xml:space="preserve">1</w:t>
+            </w:r>
+          </w:p>
+        </w:tc>
+        <w:tc>
+          <w:p>
+            <w:pPr>
+              <w:pStyle w:val="Compact"/>
+              <w:jc w:val="right"/>
+            </w:pPr>
+            <w:r>
+              <w:t xml:space="preserve">74.74545</w:t>
+            </w:r>
+          </w:p>
+        </w:tc>
+      </w:tr>
+      <w:tr>
+        <w:tc>
+          <w:p>
+            <w:pPr>
+              <w:pStyle w:val="Compact"/>
+              <w:jc w:val="right"/>
+            </w:pPr>
+            <w:r>
+              <w:t xml:space="preserve">1214</w:t>
+            </w:r>
+          </w:p>
+        </w:tc>
+        <w:tc>
+          <w:p>
+            <w:pPr>
+              <w:pStyle w:val="Compact"/>
+              <w:jc w:val="right"/>
+            </w:pPr>
+            <w:r>
+              <w:t xml:space="preserve">3</w:t>
+            </w:r>
+          </w:p>
+        </w:tc>
+        <w:tc>
+          <w:p>
+            <w:pPr>
+              <w:pStyle w:val="Compact"/>
+              <w:jc w:val="right"/>
+            </w:pPr>
+            <w:r>
+              <w:t xml:space="preserve">66.71819</w:t>
+            </w:r>
+          </w:p>
+        </w:tc>
+      </w:tr>
+      <w:tr>
+        <w:tc>
+          <w:p>
+            <w:pPr>
+              <w:pStyle w:val="Compact"/>
+              <w:jc w:val="right"/>
+            </w:pPr>
+            <w:r>
+              <w:t xml:space="preserve">1214</w:t>
+            </w:r>
+          </w:p>
+        </w:tc>
+        <w:tc>
+          <w:p>
+            <w:pPr>
+              <w:pStyle w:val="Compact"/>
+              <w:jc w:val="right"/>
             </w:pPr>
             <w:r>
               <w:t xml:space="preserve">6</w:t>
@@ -3723,7 +3805,7 @@
           <w:p>
             <w:pPr>
               <w:pStyle w:val="Compact"/>
-              <w:jc w:val="center"/>
+              <w:jc w:val="right"/>
             </w:pPr>
             <w:r>
               <w:t xml:space="preserve">58.96812</w:t>
@@ -3736,7 +3818,7 @@
           <w:p>
             <w:pPr>
               <w:pStyle w:val="Compact"/>
-              <w:jc w:val="center"/>
+              <w:jc w:val="right"/>
             </w:pPr>
             <w:r>
               <w:t xml:space="preserve">1240</w:t>
@@ -3747,7 +3829,42 @@
           <w:p>
             <w:pPr>
               <w:pStyle w:val="Compact"/>
-              <w:jc w:val="center"/>
+              <w:jc w:val="right"/>
+            </w:pPr>
+            <w:r>
+              <w:t xml:space="preserve">1</w:t>
+            </w:r>
+          </w:p>
+        </w:tc>
+        <w:tc>
+          <w:p>
+            <w:pPr>
+              <w:pStyle w:val="Compact"/>
+              <w:jc w:val="right"/>
+            </w:pPr>
+            <w:r>
+              <w:t xml:space="preserve">82.54650</w:t>
+            </w:r>
+          </w:p>
+        </w:tc>
+      </w:tr>
+      <w:tr>
+        <w:tc>
+          <w:p>
+            <w:pPr>
+              <w:pStyle w:val="Compact"/>
+              <w:jc w:val="right"/>
+            </w:pPr>
+            <w:r>
+              <w:t xml:space="preserve">1240</w:t>
+            </w:r>
+          </w:p>
+        </w:tc>
+        <w:tc>
+          <w:p>
+            <w:pPr>
+              <w:pStyle w:val="Compact"/>
+              <w:jc w:val="right"/>
             </w:pPr>
             <w:r>
               <w:t xml:space="preserve">3</w:t>
@@ -3758,7 +3875,7 @@
           <w:p>
             <w:pPr>
               <w:pStyle w:val="Compact"/>
-              <w:jc w:val="center"/>
+              <w:jc w:val="right"/>
             </w:pPr>
             <w:r>
               <w:t xml:space="preserve">58.25326</w:t>
@@ -3771,7 +3888,7 @@
           <w:p>
             <w:pPr>
               <w:pStyle w:val="Compact"/>
-              <w:jc w:val="center"/>
+              <w:jc w:val="right"/>
             </w:pPr>
             <w:r>
               <w:t xml:space="preserve">1240</w:t>
@@ -3782,7 +3899,7 @@
           <w:p>
             <w:pPr>
               <w:pStyle w:val="Compact"/>
-              <w:jc w:val="center"/>
+              <w:jc w:val="right"/>
             </w:pPr>
             <w:r>
               <w:t xml:space="preserve">6</w:t>
@@ -3793,7 +3910,7 @@
           <w:p>
             <w:pPr>
               <w:pStyle w:val="Compact"/>
-              <w:jc w:val="center"/>
+              <w:jc w:val="right"/>
             </w:pPr>
             <w:r>
               <w:t xml:space="preserve">58.84230</w:t>
@@ -3806,7 +3923,7 @@
           <w:p>
             <w:pPr>
               <w:pStyle w:val="Compact"/>
-              <w:jc w:val="center"/>
+              <w:jc w:val="right"/>
             </w:pPr>
             <w:r>
               <w:t xml:space="preserve">1271</w:t>
@@ -3817,7 +3934,42 @@
           <w:p>
             <w:pPr>
               <w:pStyle w:val="Compact"/>
-              <w:jc w:val="center"/>
+              <w:jc w:val="right"/>
+            </w:pPr>
+            <w:r>
+              <w:t xml:space="preserve">1</w:t>
+            </w:r>
+          </w:p>
+        </w:tc>
+        <w:tc>
+          <w:p>
+            <w:pPr>
+              <w:pStyle w:val="Compact"/>
+              <w:jc w:val="right"/>
+            </w:pPr>
+            <w:r>
+              <w:t xml:space="preserve">75.83240</w:t>
+            </w:r>
+          </w:p>
+        </w:tc>
+      </w:tr>
+      <w:tr>
+        <w:tc>
+          <w:p>
+            <w:pPr>
+              <w:pStyle w:val="Compact"/>
+              <w:jc w:val="right"/>
+            </w:pPr>
+            <w:r>
+              <w:t xml:space="preserve">1271</w:t>
+            </w:r>
+          </w:p>
+        </w:tc>
+        <w:tc>
+          <w:p>
+            <w:pPr>
+              <w:pStyle w:val="Compact"/>
+              <w:jc w:val="right"/>
             </w:pPr>
             <w:r>
               <w:t xml:space="preserve">3</w:t>
@@ -3828,7 +3980,7 @@
           <w:p>
             <w:pPr>
               <w:pStyle w:val="Compact"/>
-              <w:jc w:val="center"/>
+              <w:jc w:val="right"/>
             </w:pPr>
             <w:r>
               <w:t xml:space="preserve">59.84679</w:t>
@@ -3841,7 +3993,42 @@
           <w:p>
             <w:pPr>
               <w:pStyle w:val="Compact"/>
-              <w:jc w:val="center"/>
+              <w:jc w:val="right"/>
+            </w:pPr>
+            <w:r>
+              <w:t xml:space="preserve">1271</w:t>
+            </w:r>
+          </w:p>
+        </w:tc>
+        <w:tc>
+          <w:p>
+            <w:pPr>
+              <w:pStyle w:val="Compact"/>
+              <w:jc w:val="right"/>
+            </w:pPr>
+            <w:r>
+              <w:t xml:space="preserve">6</w:t>
+            </w:r>
+          </w:p>
+        </w:tc>
+        <w:tc>
+          <w:p>
+            <w:pPr>
+              <w:pStyle w:val="Compact"/>
+              <w:jc w:val="right"/>
+            </w:pPr>
+            <w:r>
+              <w:t xml:space="preserve">66.81095</w:t>
+            </w:r>
+          </w:p>
+        </w:tc>
+      </w:tr>
+      <w:tr>
+        <w:tc>
+          <w:p>
+            <w:pPr>
+              <w:pStyle w:val="Compact"/>
+              <w:jc w:val="right"/>
             </w:pPr>
             <w:r>
               <w:t xml:space="preserve">1294</w:t>
@@ -3852,7 +4039,7 @@
           <w:p>
             <w:pPr>
               <w:pStyle w:val="Compact"/>
-              <w:jc w:val="center"/>
+              <w:jc w:val="right"/>
             </w:pPr>
             <w:r>
               <w:t xml:space="preserve">3</w:t>
@@ -3863,7 +4050,7 @@
           <w:p>
             <w:pPr>
               <w:pStyle w:val="Compact"/>
-              <w:jc w:val="center"/>
+              <w:jc w:val="right"/>
             </w:pPr>
             <w:r>
               <w:t xml:space="preserve">59.95090</w:t>
@@ -3876,7 +4063,7 @@
           <w:p>
             <w:pPr>
               <w:pStyle w:val="Compact"/>
-              <w:jc w:val="center"/>
+              <w:jc w:val="right"/>
             </w:pPr>
             <w:r>
               <w:t xml:space="preserve">1295</w:t>
@@ -3887,7 +4074,7 @@
           <w:p>
             <w:pPr>
               <w:pStyle w:val="Compact"/>
-              <w:jc w:val="center"/>
+              <w:jc w:val="right"/>
             </w:pPr>
             <w:r>
               <w:t xml:space="preserve">3</w:t>
@@ -3898,7 +4085,7 @@
           <w:p>
             <w:pPr>
               <w:pStyle w:val="Compact"/>
-              <w:jc w:val="center"/>
+              <w:jc w:val="right"/>
             </w:pPr>
             <w:r>
               <w:t xml:space="preserve">59.59465</w:t>
@@ -3911,7 +4098,7 @@
           <w:p>
             <w:pPr>
               <w:pStyle w:val="Compact"/>
-              <w:jc w:val="center"/>
+              <w:jc w:val="right"/>
             </w:pPr>
             <w:r>
               <w:t xml:space="preserve">1295</w:t>
@@ -3922,7 +4109,7 @@
           <w:p>
             <w:pPr>
               <w:pStyle w:val="Compact"/>
-              <w:jc w:val="center"/>
+              <w:jc w:val="right"/>
             </w:pPr>
             <w:r>
               <w:t xml:space="preserve">6</w:t>
@@ -3933,7 +4120,7 @@
           <w:p>
             <w:pPr>
               <w:pStyle w:val="Compact"/>
-              <w:jc w:val="center"/>
+              <w:jc w:val="right"/>
             </w:pPr>
             <w:r>
               <w:t xml:space="preserve">54.65959</w:t>
@@ -3946,7 +4133,7 @@
           <w:p>
             <w:pPr>
               <w:pStyle w:val="Compact"/>
-              <w:jc w:val="center"/>
+              <w:jc w:val="right"/>
             </w:pPr>
             <w:r>
               <w:t xml:space="preserve">1319</w:t>
@@ -3957,7 +4144,77 @@
           <w:p>
             <w:pPr>
               <w:pStyle w:val="Compact"/>
-              <w:jc w:val="center"/>
+              <w:jc w:val="right"/>
+            </w:pPr>
+            <w:r>
+              <w:t xml:space="preserve">1</w:t>
+            </w:r>
+          </w:p>
+        </w:tc>
+        <w:tc>
+          <w:p>
+            <w:pPr>
+              <w:pStyle w:val="Compact"/>
+              <w:jc w:val="right"/>
+            </w:pPr>
+            <w:r>
+              <w:t xml:space="preserve">67.07920</w:t>
+            </w:r>
+          </w:p>
+        </w:tc>
+      </w:tr>
+      <w:tr>
+        <w:tc>
+          <w:p>
+            <w:pPr>
+              <w:pStyle w:val="Compact"/>
+              <w:jc w:val="right"/>
+            </w:pPr>
+            <w:r>
+              <w:t xml:space="preserve">1319</w:t>
+            </w:r>
+          </w:p>
+        </w:tc>
+        <w:tc>
+          <w:p>
+            <w:pPr>
+              <w:pStyle w:val="Compact"/>
+              <w:jc w:val="right"/>
+            </w:pPr>
+            <w:r>
+              <w:t xml:space="preserve">3</w:t>
+            </w:r>
+          </w:p>
+        </w:tc>
+        <w:tc>
+          <w:p>
+            <w:pPr>
+              <w:pStyle w:val="Compact"/>
+              <w:jc w:val="right"/>
+            </w:pPr>
+            <w:r>
+              <w:t xml:space="preserve">68.68858</w:t>
+            </w:r>
+          </w:p>
+        </w:tc>
+      </w:tr>
+      <w:tr>
+        <w:tc>
+          <w:p>
+            <w:pPr>
+              <w:pStyle w:val="Compact"/>
+              <w:jc w:val="right"/>
+            </w:pPr>
+            <w:r>
+              <w:t xml:space="preserve">1319</w:t>
+            </w:r>
+          </w:p>
+        </w:tc>
+        <w:tc>
+          <w:p>
+            <w:pPr>
+              <w:pStyle w:val="Compact"/>
+              <w:jc w:val="right"/>
             </w:pPr>
             <w:r>
               <w:t xml:space="preserve">6</w:t>
@@ -3968,7 +4225,7 @@
           <w:p>
             <w:pPr>
               <w:pStyle w:val="Compact"/>
-              <w:jc w:val="center"/>
+              <w:jc w:val="right"/>
             </w:pPr>
             <w:r>
               <w:t xml:space="preserve">55.10143</w:t>
@@ -3981,7 +4238,7 @@
           <w:p>
             <w:pPr>
               <w:pStyle w:val="Compact"/>
-              <w:jc w:val="center"/>
+              <w:jc w:val="right"/>
             </w:pPr>
             <w:r>
               <w:t xml:space="preserve">1359</w:t>
@@ -3992,7 +4249,77 @@
           <w:p>
             <w:pPr>
               <w:pStyle w:val="Compact"/>
-              <w:jc w:val="center"/>
+              <w:jc w:val="right"/>
+            </w:pPr>
+            <w:r>
+              <w:t xml:space="preserve">1</w:t>
+            </w:r>
+          </w:p>
+        </w:tc>
+        <w:tc>
+          <w:p>
+            <w:pPr>
+              <w:pStyle w:val="Compact"/>
+              <w:jc w:val="right"/>
+            </w:pPr>
+            <w:r>
+              <w:t xml:space="preserve">76.06370</w:t>
+            </w:r>
+          </w:p>
+        </w:tc>
+      </w:tr>
+      <w:tr>
+        <w:tc>
+          <w:p>
+            <w:pPr>
+              <w:pStyle w:val="Compact"/>
+              <w:jc w:val="right"/>
+            </w:pPr>
+            <w:r>
+              <w:t xml:space="preserve">1359</w:t>
+            </w:r>
+          </w:p>
+        </w:tc>
+        <w:tc>
+          <w:p>
+            <w:pPr>
+              <w:pStyle w:val="Compact"/>
+              <w:jc w:val="right"/>
+            </w:pPr>
+            <w:r>
+              <w:t xml:space="preserve">3</w:t>
+            </w:r>
+          </w:p>
+        </w:tc>
+        <w:tc>
+          <w:p>
+            <w:pPr>
+              <w:pStyle w:val="Compact"/>
+              <w:jc w:val="right"/>
+            </w:pPr>
+            <w:r>
+              <w:t xml:space="preserve">79.62355</w:t>
+            </w:r>
+          </w:p>
+        </w:tc>
+      </w:tr>
+      <w:tr>
+        <w:tc>
+          <w:p>
+            <w:pPr>
+              <w:pStyle w:val="Compact"/>
+              <w:jc w:val="right"/>
+            </w:pPr>
+            <w:r>
+              <w:t xml:space="preserve">1359</w:t>
+            </w:r>
+          </w:p>
+        </w:tc>
+        <w:tc>
+          <w:p>
+            <w:pPr>
+              <w:pStyle w:val="Compact"/>
+              <w:jc w:val="right"/>
             </w:pPr>
             <w:r>
               <w:t xml:space="preserve">6</w:t>
@@ -4003,7 +4330,7 @@
           <w:p>
             <w:pPr>
               <w:pStyle w:val="Compact"/>
-              <w:jc w:val="center"/>
+              <w:jc w:val="right"/>
             </w:pPr>
             <w:r>
               <w:t xml:space="preserve">54.68440</w:t>
@@ -4016,7 +4343,7 @@
           <w:p>
             <w:pPr>
               <w:pStyle w:val="Compact"/>
-              <w:jc w:val="center"/>
+              <w:jc w:val="right"/>
             </w:pPr>
             <w:r>
               <w:t xml:space="preserve">1508</w:t>
@@ -4027,7 +4354,77 @@
           <w:p>
             <w:pPr>
               <w:pStyle w:val="Compact"/>
-              <w:jc w:val="center"/>
+              <w:jc w:val="right"/>
+            </w:pPr>
+            <w:r>
+              <w:t xml:space="preserve">1</w:t>
+            </w:r>
+          </w:p>
+        </w:tc>
+        <w:tc>
+          <w:p>
+            <w:pPr>
+              <w:pStyle w:val="Compact"/>
+              <w:jc w:val="right"/>
+            </w:pPr>
+            <w:r>
+              <w:t xml:space="preserve">73.65681</w:t>
+            </w:r>
+          </w:p>
+        </w:tc>
+      </w:tr>
+      <w:tr>
+        <w:tc>
+          <w:p>
+            <w:pPr>
+              <w:pStyle w:val="Compact"/>
+              <w:jc w:val="right"/>
+            </w:pPr>
+            <w:r>
+              <w:t xml:space="preserve">1508</w:t>
+            </w:r>
+          </w:p>
+        </w:tc>
+        <w:tc>
+          <w:p>
+            <w:pPr>
+              <w:pStyle w:val="Compact"/>
+              <w:jc w:val="right"/>
+            </w:pPr>
+            <w:r>
+              <w:t xml:space="preserve">3</w:t>
+            </w:r>
+          </w:p>
+        </w:tc>
+        <w:tc>
+          <w:p>
+            <w:pPr>
+              <w:pStyle w:val="Compact"/>
+              <w:jc w:val="right"/>
+            </w:pPr>
+            <w:r>
+              <w:t xml:space="preserve">73.85099</w:t>
+            </w:r>
+          </w:p>
+        </w:tc>
+      </w:tr>
+      <w:tr>
+        <w:tc>
+          <w:p>
+            <w:pPr>
+              <w:pStyle w:val="Compact"/>
+              <w:jc w:val="right"/>
+            </w:pPr>
+            <w:r>
+              <w:t xml:space="preserve">1508</w:t>
+            </w:r>
+          </w:p>
+        </w:tc>
+        <w:tc>
+          <w:p>
+            <w:pPr>
+              <w:pStyle w:val="Compact"/>
+              <w:jc w:val="right"/>
             </w:pPr>
             <w:r>
               <w:t xml:space="preserve">6</w:t>
@@ -4038,7 +4435,7 @@
           <w:p>
             <w:pPr>
               <w:pStyle w:val="Compact"/>
-              <w:jc w:val="center"/>
+              <w:jc w:val="right"/>
             </w:pPr>
             <w:r>
               <w:t xml:space="preserve">40.54094</w:t>
@@ -4051,7 +4448,7 @@
           <w:p>
             <w:pPr>
               <w:pStyle w:val="Compact"/>
-              <w:jc w:val="center"/>
+              <w:jc w:val="right"/>
             </w:pPr>
             <w:r>
               <w:t xml:space="preserve">1559</w:t>
@@ -4062,7 +4459,7 @@
           <w:p>
             <w:pPr>
               <w:pStyle w:val="Compact"/>
-              <w:jc w:val="center"/>
+              <w:jc w:val="right"/>
             </w:pPr>
             <w:r>
               <w:t xml:space="preserve">3</w:t>
@@ -4073,7 +4470,7 @@
           <w:p>
             <w:pPr>
               <w:pStyle w:val="Compact"/>
-              <w:jc w:val="center"/>
+              <w:jc w:val="right"/>
             </w:pPr>
             <w:r>
               <w:t xml:space="preserve">53.26737</w:t>
@@ -4086,7 +4483,7 @@
           <w:p>
             <w:pPr>
               <w:pStyle w:val="Compact"/>
-              <w:jc w:val="center"/>
+              <w:jc w:val="right"/>
             </w:pPr>
             <w:r>
               <w:t xml:space="preserve">2075</w:t>
@@ -4097,7 +4494,7 @@
           <w:p>
             <w:pPr>
               <w:pStyle w:val="Compact"/>
-              <w:jc w:val="center"/>
+              <w:jc w:val="right"/>
             </w:pPr>
             <w:r>
               <w:t xml:space="preserve">1</w:t>
@@ -4108,7 +4505,7 @@
           <w:p>
             <w:pPr>
               <w:pStyle w:val="Compact"/>
-              <w:jc w:val="center"/>
+              <w:jc w:val="right"/>
             </w:pPr>
             <w:r>
               <w:t xml:space="preserve">57.08151</w:t>
@@ -4121,7 +4518,7 @@
           <w:p>
             <w:pPr>
               <w:pStyle w:val="Compact"/>
-              <w:jc w:val="center"/>
+              <w:jc w:val="right"/>
             </w:pPr>
             <w:r>
               <w:t xml:space="preserve">2080</w:t>
@@ -4132,7 +4529,7 @@
           <w:p>
             <w:pPr>
               <w:pStyle w:val="Compact"/>
-              <w:jc w:val="center"/>
+              <w:jc w:val="right"/>
             </w:pPr>
             <w:r>
               <w:t xml:space="preserve">3</w:t>
@@ -4143,7 +4540,7 @@
           <w:p>
             <w:pPr>
               <w:pStyle w:val="Compact"/>
-              <w:jc w:val="center"/>
+              <w:jc w:val="right"/>
             </w:pPr>
             <w:r>
               <w:t xml:space="preserve">59.59465</w:t>
@@ -4156,7 +4553,42 @@
           <w:p>
             <w:pPr>
               <w:pStyle w:val="Compact"/>
-              <w:jc w:val="center"/>
+              <w:jc w:val="right"/>
+            </w:pPr>
+            <w:r>
+              <w:t xml:space="preserve">2080</w:t>
+            </w:r>
+          </w:p>
+        </w:tc>
+        <w:tc>
+          <w:p>
+            <w:pPr>
+              <w:pStyle w:val="Compact"/>
+              <w:jc w:val="right"/>
+            </w:pPr>
+            <w:r>
+              <w:t xml:space="preserve">6</w:t>
+            </w:r>
+          </w:p>
+        </w:tc>
+        <w:tc>
+          <w:p>
+            <w:pPr>
+              <w:pStyle w:val="Compact"/>
+              <w:jc w:val="right"/>
+            </w:pPr>
+            <w:r>
+              <w:t xml:space="preserve">76.85209</w:t>
+            </w:r>
+          </w:p>
+        </w:tc>
+      </w:tr>
+      <w:tr>
+        <w:tc>
+          <w:p>
+            <w:pPr>
+              <w:pStyle w:val="Compact"/>
+              <w:jc w:val="right"/>
             </w:pPr>
             <w:r>
               <w:t xml:space="preserve">2088</w:t>
@@ -4167,7 +4599,42 @@
           <w:p>
             <w:pPr>
               <w:pStyle w:val="Compact"/>
-              <w:jc w:val="center"/>
+              <w:jc w:val="right"/>
+            </w:pPr>
+            <w:r>
+              <w:t xml:space="preserve">1</w:t>
+            </w:r>
+          </w:p>
+        </w:tc>
+        <w:tc>
+          <w:p>
+            <w:pPr>
+              <w:pStyle w:val="Compact"/>
+              <w:jc w:val="right"/>
+            </w:pPr>
+            <w:r>
+              <w:t xml:space="preserve">64.62373</w:t>
+            </w:r>
+          </w:p>
+        </w:tc>
+      </w:tr>
+      <w:tr>
+        <w:tc>
+          <w:p>
+            <w:pPr>
+              <w:pStyle w:val="Compact"/>
+              <w:jc w:val="right"/>
+            </w:pPr>
+            <w:r>
+              <w:t xml:space="preserve">2088</w:t>
+            </w:r>
+          </w:p>
+        </w:tc>
+        <w:tc>
+          <w:p>
+            <w:pPr>
+              <w:pStyle w:val="Compact"/>
+              <w:jc w:val="right"/>
             </w:pPr>
             <w:r>
               <w:t xml:space="preserve">3</w:t>
@@ -4178,7 +4645,7 @@
           <w:p>
             <w:pPr>
               <w:pStyle w:val="Compact"/>
-              <w:jc w:val="center"/>
+              <w:jc w:val="right"/>
             </w:pPr>
             <w:r>
               <w:t xml:space="preserve">56.05548</w:t>
@@ -4191,7 +4658,42 @@
           <w:p>
             <w:pPr>
               <w:pStyle w:val="Compact"/>
-              <w:jc w:val="center"/>
+              <w:jc w:val="right"/>
+            </w:pPr>
+            <w:r>
+              <w:t xml:space="preserve">2088</w:t>
+            </w:r>
+          </w:p>
+        </w:tc>
+        <w:tc>
+          <w:p>
+            <w:pPr>
+              <w:pStyle w:val="Compact"/>
+              <w:jc w:val="right"/>
+            </w:pPr>
+            <w:r>
+              <w:t xml:space="preserve">6</w:t>
+            </w:r>
+          </w:p>
+        </w:tc>
+        <w:tc>
+          <w:p>
+            <w:pPr>
+              <w:pStyle w:val="Compact"/>
+              <w:jc w:val="right"/>
+            </w:pPr>
+            <w:r>
+              <w:t xml:space="preserve">71.22507</w:t>
+            </w:r>
+          </w:p>
+        </w:tc>
+      </w:tr>
+      <w:tr>
+        <w:tc>
+          <w:p>
+            <w:pPr>
+              <w:pStyle w:val="Compact"/>
+              <w:jc w:val="right"/>
             </w:pPr>
             <w:r>
               <w:t xml:space="preserve">2266</w:t>
@@ -4202,7 +4704,7 @@
           <w:p>
             <w:pPr>
               <w:pStyle w:val="Compact"/>
-              <w:jc w:val="center"/>
+              <w:jc w:val="right"/>
             </w:pPr>
             <w:r>
               <w:t xml:space="preserve">1</w:t>
@@ -4213,7 +4715,7 @@
           <w:p>
             <w:pPr>
               <w:pStyle w:val="Compact"/>
-              <w:jc w:val="center"/>
+              <w:jc w:val="right"/>
             </w:pPr>
             <w:r>
               <w:t xml:space="preserve">59.53124</w:t>
@@ -4226,7 +4728,77 @@
           <w:p>
             <w:pPr>
               <w:pStyle w:val="Compact"/>
-              <w:jc w:val="center"/>
+              <w:jc w:val="right"/>
+            </w:pPr>
+            <w:r>
+              <w:t xml:space="preserve">2266</w:t>
+            </w:r>
+          </w:p>
+        </w:tc>
+        <w:tc>
+          <w:p>
+            <w:pPr>
+              <w:pStyle w:val="Compact"/>
+              <w:jc w:val="right"/>
+            </w:pPr>
+            <w:r>
+              <w:t xml:space="preserve">3</w:t>
+            </w:r>
+          </w:p>
+        </w:tc>
+        <w:tc>
+          <w:p>
+            <w:pPr>
+              <w:pStyle w:val="Compact"/>
+              <w:jc w:val="right"/>
+            </w:pPr>
+            <w:r>
+              <w:t xml:space="preserve">65.32689</w:t>
+            </w:r>
+          </w:p>
+        </w:tc>
+      </w:tr>
+      <w:tr>
+        <w:tc>
+          <w:p>
+            <w:pPr>
+              <w:pStyle w:val="Compact"/>
+              <w:jc w:val="right"/>
+            </w:pPr>
+            <w:r>
+              <w:t xml:space="preserve">2266</w:t>
+            </w:r>
+          </w:p>
+        </w:tc>
+        <w:tc>
+          <w:p>
+            <w:pPr>
+              <w:pStyle w:val="Compact"/>
+              <w:jc w:val="right"/>
+            </w:pPr>
+            <w:r>
+              <w:t xml:space="preserve">6</w:t>
+            </w:r>
+          </w:p>
+        </w:tc>
+        <w:tc>
+          <w:p>
+            <w:pPr>
+              <w:pStyle w:val="Compact"/>
+              <w:jc w:val="right"/>
+            </w:pPr>
+            <w:r>
+              <w:t xml:space="preserve">68.76685</w:t>
+            </w:r>
+          </w:p>
+        </w:tc>
+      </w:tr>
+      <w:tr>
+        <w:tc>
+          <w:p>
+            <w:pPr>
+              <w:pStyle w:val="Compact"/>
+              <w:jc w:val="right"/>
             </w:pPr>
             <w:r>
               <w:t xml:space="preserve">3115</w:t>
@@ -4237,7 +4809,42 @@
           <w:p>
             <w:pPr>
               <w:pStyle w:val="Compact"/>
-              <w:jc w:val="center"/>
+              <w:jc w:val="right"/>
+            </w:pPr>
+            <w:r>
+              <w:t xml:space="preserve">1</w:t>
+            </w:r>
+          </w:p>
+        </w:tc>
+        <w:tc>
+          <w:p>
+            <w:pPr>
+              <w:pStyle w:val="Compact"/>
+              <w:jc w:val="right"/>
+            </w:pPr>
+            <w:r>
+              <w:t xml:space="preserve">102.66156</w:t>
+            </w:r>
+          </w:p>
+        </w:tc>
+      </w:tr>
+      <w:tr>
+        <w:tc>
+          <w:p>
+            <w:pPr>
+              <w:pStyle w:val="Compact"/>
+              <w:jc w:val="right"/>
+            </w:pPr>
+            <w:r>
+              <w:t xml:space="preserve">3115</w:t>
+            </w:r>
+          </w:p>
+        </w:tc>
+        <w:tc>
+          <w:p>
+            <w:pPr>
+              <w:pStyle w:val="Compact"/>
+              <w:jc w:val="right"/>
             </w:pPr>
             <w:r>
               <w:t xml:space="preserve">3</w:t>
@@ -4248,10 +4855,45 @@
           <w:p>
             <w:pPr>
               <w:pStyle w:val="Compact"/>
-              <w:jc w:val="center"/>
+              <w:jc w:val="right"/>
             </w:pPr>
             <w:r>
               <w:t xml:space="preserve">35.41933</w:t>
+            </w:r>
+          </w:p>
+        </w:tc>
+      </w:tr>
+      <w:tr>
+        <w:tc>
+          <w:p>
+            <w:pPr>
+              <w:pStyle w:val="Compact"/>
+              <w:jc w:val="right"/>
+            </w:pPr>
+            <w:r>
+              <w:t xml:space="preserve">3115</w:t>
+            </w:r>
+          </w:p>
+        </w:tc>
+        <w:tc>
+          <w:p>
+            <w:pPr>
+              <w:pStyle w:val="Compact"/>
+              <w:jc w:val="right"/>
+            </w:pPr>
+            <w:r>
+              <w:t xml:space="preserve">6</w:t>
+            </w:r>
+          </w:p>
+        </w:tc>
+        <w:tc>
+          <w:p>
+            <w:pPr>
+              <w:pStyle w:val="Compact"/>
+              <w:jc w:val="right"/>
+            </w:pPr>
+            <w:r>
+              <w:t xml:space="preserve">99.69693</w:t>
             </w:r>
           </w:p>
         </w:tc>
@@ -5042,7 +5684,7 @@
     </w:lvl>
   </w:abstractNum>
   <w:abstractNum w:abstractNumId="990">
-    <w:nsid w:val="15ddb0ae"/>
+    <w:nsid w:val="1c89c595"/>
     <w:multiLevelType w:val="multilevel"/>
     <w:lvl w:ilvl="0">
       <w:numFmt w:val="bullet"/>

</xml_diff>